<commit_message>
Updated timeframe2 function and figured out percent coverage for HEREstats
</commit_message>
<xml_diff>
--- a/CE599_JB_Project/Performance measures_Update_2013_2014.docx
+++ b/CE599_JB_Project/Performance measures_Update_2013_2014.docx
@@ -1,6 +1,6 @@
 
 <file path=word/document.xml><?xml version="1.0" encoding="utf-8"?>
-<w:document xmlns:wpc="http://schemas.microsoft.com/office/word/2010/wordprocessingCanvas" xmlns:mc="http://schemas.openxmlformats.org/markup-compatibility/2006" xmlns:o="urn:schemas-microsoft-com:office:office" xmlns:r="http://schemas.openxmlformats.org/officeDocument/2006/relationships" xmlns:m="http://schemas.openxmlformats.org/officeDocument/2006/math" xmlns:v="urn:schemas-microsoft-com:vml" xmlns:wp14="http://schemas.microsoft.com/office/word/2010/wordprocessingDrawing" xmlns:wp="http://schemas.openxmlformats.org/drawingml/2006/wordprocessingDrawing" xmlns:w10="urn:schemas-microsoft-com:office:word" xmlns:w="http://schemas.openxmlformats.org/wordprocessingml/2006/main" xmlns:w14="http://schemas.microsoft.com/office/word/2010/wordml" xmlns:w15="http://schemas.microsoft.com/office/word/2012/wordml" xmlns:wpg="http://schemas.microsoft.com/office/word/2010/wordprocessingGroup" xmlns:wpi="http://schemas.microsoft.com/office/word/2010/wordprocessingInk" xmlns:wne="http://schemas.microsoft.com/office/word/2006/wordml" xmlns:wps="http://schemas.microsoft.com/office/word/2010/wordprocessingShape" mc:Ignorable="w14 w15 wp14">
+<w:document xmlns:wpc="http://schemas.microsoft.com/office/word/2010/wordprocessingCanvas" xmlns:cx="http://schemas.microsoft.com/office/drawing/2014/chartex" xmlns:cx1="http://schemas.microsoft.com/office/drawing/2015/9/8/chartex" xmlns:mc="http://schemas.openxmlformats.org/markup-compatibility/2006" xmlns:o="urn:schemas-microsoft-com:office:office" xmlns:r="http://schemas.openxmlformats.org/officeDocument/2006/relationships" xmlns:m="http://schemas.openxmlformats.org/officeDocument/2006/math" xmlns:v="urn:schemas-microsoft-com:vml" xmlns:wp14="http://schemas.microsoft.com/office/word/2010/wordprocessingDrawing" xmlns:wp="http://schemas.openxmlformats.org/drawingml/2006/wordprocessingDrawing" xmlns:w10="urn:schemas-microsoft-com:office:word" xmlns:w="http://schemas.openxmlformats.org/wordprocessingml/2006/main" xmlns:w14="http://schemas.microsoft.com/office/word/2010/wordml" xmlns:w15="http://schemas.microsoft.com/office/word/2012/wordml" xmlns:w16se="http://schemas.microsoft.com/office/word/2015/wordml/symex" xmlns:wpg="http://schemas.microsoft.com/office/word/2010/wordprocessingGroup" xmlns:wpi="http://schemas.microsoft.com/office/word/2010/wordprocessingInk" xmlns:wne="http://schemas.microsoft.com/office/word/2006/wordml" xmlns:wps="http://schemas.microsoft.com/office/word/2010/wordprocessingShape" mc:Ignorable="w14 w15 w16se wp14">
   <w:body>
     <w:p>
       <w:pPr>
@@ -371,7 +371,21 @@
                 <w:rFonts w:ascii="Calibri" w:eastAsia="Times New Roman" w:hAnsi="Calibri" w:cs="Times New Roman"/>
                 <w:color w:val="000000"/>
               </w:rPr>
-              <w:t xml:space="preserve">Number of 15-min intervals </w:t>
+              <w:t xml:space="preserve">Number of </w:t>
+            </w:r>
+            <w:r>
+              <w:rPr>
+                <w:rFonts w:ascii="Calibri" w:eastAsia="Times New Roman" w:hAnsi="Calibri" w:cs="Times New Roman"/>
+                <w:color w:val="000000"/>
+              </w:rPr>
+              <w:t>1</w:t>
+            </w:r>
+            <w:r>
+              <w:rPr>
+                <w:rFonts w:ascii="Calibri" w:eastAsia="Times New Roman" w:hAnsi="Calibri" w:cs="Times New Roman"/>
+                <w:color w:val="000000"/>
+              </w:rPr>
+              <w:t xml:space="preserve">5-min intervals </w:t>
             </w:r>
             <w:r>
               <w:rPr>
@@ -459,7 +473,14 @@
                 <w:rFonts w:ascii="Calibri" w:eastAsia="Times New Roman" w:hAnsi="Calibri" w:cs="Times New Roman"/>
                 <w:color w:val="000000"/>
               </w:rPr>
-              <w:t xml:space="preserve">Percentage of 15-min intervals </w:t>
+              <w:t>Percentage of 1</w:t>
+            </w:r>
+            <w:r>
+              <w:rPr>
+                <w:rFonts w:ascii="Calibri" w:eastAsia="Times New Roman" w:hAnsi="Calibri" w:cs="Times New Roman"/>
+                <w:color w:val="000000"/>
+              </w:rPr>
+              <w:t xml:space="preserve">5-min intervals </w:t>
             </w:r>
             <w:r>
               <w:rPr>
@@ -1924,7 +1945,16 @@
                 <w:rFonts w:ascii="Calibri" w:eastAsia="Times New Roman" w:hAnsi="Calibri" w:cs="Times New Roman"/>
                 <w:color w:val="000000"/>
               </w:rPr>
-              <w:t>average speed</w:t>
+              <w:t>average sp</w:t>
+            </w:r>
+            <w:bookmarkStart w:id="0" w:name="_GoBack"/>
+            <w:bookmarkEnd w:id="0"/>
+            <w:r>
+              <w:rPr>
+                <w:rFonts w:ascii="Calibri" w:eastAsia="Times New Roman" w:hAnsi="Calibri" w:cs="Times New Roman"/>
+                <w:color w:val="000000"/>
+              </w:rPr>
+              <w:t>eed</w:t>
             </w:r>
             <w:r>
               <w:rPr>
@@ -12523,14 +12553,7 @@
                 <w:rFonts w:ascii="Calibri" w:eastAsia="Times New Roman" w:hAnsi="Calibri" w:cs="Times New Roman"/>
                 <w:color w:val="000000"/>
               </w:rPr>
-              <w:t>)</w:t>
-            </w:r>
-            <w:r>
-              <w:rPr>
-                <w:rFonts w:ascii="Calibri" w:eastAsia="Times New Roman" w:hAnsi="Calibri" w:cs="Times New Roman"/>
-                <w:color w:val="000000"/>
-              </w:rPr>
-              <w:t xml:space="preserve"> </w:t>
+              <w:t xml:space="preserve">) </w:t>
             </w:r>
             <w:r>
               <w:t>during weekends</w:t>
@@ -13001,19 +13024,7 @@
               <w:t>in a year</w:t>
             </w:r>
             <w:r>
-              <w:t xml:space="preserve">: </w:t>
-            </w:r>
-            <w:r>
-              <w:t>Wday_VMT_</w:t>
-            </w:r>
-            <w:r>
-              <w:t>All85</w:t>
-            </w:r>
-            <w:r>
-              <w:t xml:space="preserve"> + Wend_VMT_</w:t>
-            </w:r>
-            <w:r>
-              <w:t>All85</w:t>
+              <w:t>: Wday_VMT_All85 + Wend_VMT_All85</w:t>
             </w:r>
           </w:p>
         </w:tc>
@@ -13079,10 +13090,7 @@
             </w:r>
             <w:proofErr w:type="spellStart"/>
             <w:r>
-              <w:t>Wend_VH</w:t>
-            </w:r>
-            <w:r>
-              <w:t>T</w:t>
+              <w:t>Wend_VHT</w:t>
             </w:r>
             <w:proofErr w:type="spellEnd"/>
           </w:p>
@@ -13149,10 +13157,7 @@
             </w:r>
             <w:proofErr w:type="spellStart"/>
             <w:r>
-              <w:t>Wend_VH</w:t>
-            </w:r>
-            <w:r>
-              <w:t>T_SL</w:t>
+              <w:t>Wend_VHT_SL</w:t>
             </w:r>
             <w:proofErr w:type="spellEnd"/>
           </w:p>
@@ -13220,13 +13225,8 @@
               <w:t>in a year</w:t>
             </w:r>
             <w:r>
-              <w:t>: Wday_V</w:t>
-            </w:r>
-            <w:r>
-              <w:t>HT_All85 + Wend_VHT_All85</w:t>
-            </w:r>
-            <w:bookmarkStart w:id="0" w:name="_GoBack"/>
-            <w:bookmarkEnd w:id="0"/>
+              <w:t>: Wday_VHT_All85 + Wend_VHT_All85</w:t>
+            </w:r>
           </w:p>
         </w:tc>
       </w:tr>
@@ -15111,7 +15111,7 @@
 </file>
 
 <file path=word/styles.xml><?xml version="1.0" encoding="utf-8"?>
-<w:styles xmlns:mc="http://schemas.openxmlformats.org/markup-compatibility/2006" xmlns:r="http://schemas.openxmlformats.org/officeDocument/2006/relationships" xmlns:w="http://schemas.openxmlformats.org/wordprocessingml/2006/main" xmlns:w14="http://schemas.microsoft.com/office/word/2010/wordml" xmlns:w15="http://schemas.microsoft.com/office/word/2012/wordml" mc:Ignorable="w14 w15">
+<w:styles xmlns:mc="http://schemas.openxmlformats.org/markup-compatibility/2006" xmlns:r="http://schemas.openxmlformats.org/officeDocument/2006/relationships" xmlns:w="http://schemas.openxmlformats.org/wordprocessingml/2006/main" xmlns:w14="http://schemas.microsoft.com/office/word/2010/wordml" xmlns:w15="http://schemas.microsoft.com/office/word/2012/wordml" xmlns:w16se="http://schemas.microsoft.com/office/word/2015/wordml/symex" mc:Ignorable="w14 w15 w16se">
   <w:docDefaults>
     <w:rPrDefault>
       <w:rPr>
@@ -15901,7 +15901,7 @@
 </file>
 
 <file path=customXml/itemProps1.xml><?xml version="1.0" encoding="utf-8"?>
-<ds:datastoreItem xmlns:ds="http://schemas.openxmlformats.org/officeDocument/2006/customXml" ds:itemID="{6E0B2297-CC44-4535-ABD1-81A0AF036080}">
+<ds:datastoreItem xmlns:ds="http://schemas.openxmlformats.org/officeDocument/2006/customXml" ds:itemID="{957CFC4A-D164-4600-BFAF-EA39081095F5}">
   <ds:schemaRefs>
     <ds:schemaRef ds:uri="http://schemas.openxmlformats.org/officeDocument/2006/bibliography"/>
   </ds:schemaRefs>

</xml_diff>